<commit_message>
Add state machine diagram.
</commit_message>
<xml_diff>
--- a/documentation/design-and-implementation.docx
+++ b/documentation/design-and-implementation.docx
@@ -26,57 +26,84 @@
           <w:szCs w:val="40"/>
         </w:rPr>
       </w:pPr>
+      <w:proofErr w:type="spellStart"/>
       <w:r>
         <w:rPr>
           <w:sz w:val="40"/>
           <w:szCs w:val="40"/>
         </w:rPr>
-        <w:t>SE6329</w:t>
-      </w:r>
-    </w:p>
-    <w:p>
-      <w:pPr>
-        <w:jc w:val="center"/>
+        <w:t>Vamsi</w:t>
+      </w:r>
+      <w:proofErr w:type="spellEnd"/>
+      <w:r>
         <w:rPr>
           <w:sz w:val="40"/>
           <w:szCs w:val="40"/>
         </w:rPr>
-      </w:pPr>
-      <w:r>
+        <w:t xml:space="preserve"> Somepalli</w:t>
+      </w:r>
+      <w:bookmarkStart w:id="0" w:name="_GoBack"/>
+      <w:bookmarkEnd w:id="0"/>
+    </w:p>
+    <w:p>
+      <w:pPr>
+        <w:jc w:val="center"/>
         <w:rPr>
           <w:sz w:val="40"/>
           <w:szCs w:val="40"/>
         </w:rPr>
-        <w:t>Homework 3</w:t>
-      </w:r>
-    </w:p>
-    <w:p>
-      <w:pPr>
-        <w:rPr>
-          <w:sz w:val="24"/>
-          <w:szCs w:val="24"/>
-        </w:rPr>
-      </w:pPr>
-      <w:r>
-        <w:rPr>
-          <w:sz w:val="24"/>
-          <w:szCs w:val="24"/>
-        </w:rPr>
-        <w:br w:type="page"/>
-      </w:r>
-    </w:p>
-    <w:p>
-      <w:pPr>
+      </w:pPr>
+      <w:r>
         <w:rPr>
           <w:sz w:val="40"/>
           <w:szCs w:val="40"/>
         </w:rPr>
-      </w:pPr>
-      <w:r>
+        <w:t>SE6329</w:t>
+      </w:r>
+    </w:p>
+    <w:p>
+      <w:pPr>
+        <w:jc w:val="center"/>
         <w:rPr>
           <w:sz w:val="40"/>
           <w:szCs w:val="40"/>
         </w:rPr>
+      </w:pPr>
+      <w:r>
+        <w:rPr>
+          <w:sz w:val="40"/>
+          <w:szCs w:val="40"/>
+        </w:rPr>
+        <w:t>Homework 3</w:t>
+      </w:r>
+    </w:p>
+    <w:p>
+      <w:pPr>
+        <w:rPr>
+          <w:sz w:val="24"/>
+          <w:szCs w:val="24"/>
+        </w:rPr>
+      </w:pPr>
+      <w:r>
+        <w:rPr>
+          <w:sz w:val="24"/>
+          <w:szCs w:val="24"/>
+        </w:rPr>
+        <w:br w:type="page"/>
+      </w:r>
+    </w:p>
+    <w:p>
+      <w:pPr>
+        <w:rPr>
+          <w:sz w:val="40"/>
+          <w:szCs w:val="40"/>
+        </w:rPr>
+      </w:pPr>
+      <w:r>
+        <w:rPr>
+          <w:sz w:val="40"/>
+          <w:szCs w:val="40"/>
+        </w:rPr>
         <w:lastRenderedPageBreak/>
         <w:t>Design</w:t>
       </w:r>
@@ -196,8 +223,6 @@
         </w:rPr>
         <w:t>ition out of the current state.</w:t>
       </w:r>
-      <w:bookmarkStart w:id="0" w:name="_GoBack"/>
-      <w:bookmarkEnd w:id="0"/>
     </w:p>
     <w:p>
       <w:pPr>
@@ -429,23 +454,7 @@
           <w:sz w:val="24"/>
           <w:szCs w:val="24"/>
         </w:rPr>
-        <w:t xml:space="preserve">Based on the requirements originally specified by the Professor in class leading 0’s are ignored at the beginning of the expression but are treated as errors if they are on operands anywhere else in the expression.  The requirements did not seem too solid and so this may differ in how </w:t>
-      </w:r>
-      <w:proofErr w:type="gramStart"/>
-      <w:r>
-        <w:rPr>
-          <w:sz w:val="24"/>
-          <w:szCs w:val="24"/>
-        </w:rPr>
-        <w:t>others</w:t>
-      </w:r>
-      <w:proofErr w:type="gramEnd"/>
-      <w:r>
-        <w:rPr>
-          <w:sz w:val="24"/>
-          <w:szCs w:val="24"/>
-        </w:rPr>
-        <w:t xml:space="preserve"> have implemented the evaluator.</w:t>
+        <w:t>Based on the requirements originally specified by the Professor in class leading 0’s are ignored at the beginning of the expression but are treated as errors if they are on operands anywhere else in the expression.  The requirements did not seem too solid and so this may differ in how others have implemented the evaluator.</w:t>
       </w:r>
     </w:p>
     <w:sectPr>

</xml_diff>

<commit_message>
Cleaned up switch statements.  Changed default operator to ADD and removed LEFT_SHIFT.  Replaced the space handler interface with EvaluatorState interface to simplify.
</commit_message>
<xml_diff>
--- a/documentation/design-and-implementation.docx
+++ b/documentation/design-and-implementation.docx
@@ -40,10 +40,17 @@
           <w:sz w:val="40"/>
           <w:szCs w:val="40"/>
         </w:rPr>
-        <w:t xml:space="preserve"> Somepalli</w:t>
-      </w:r>
-      <w:bookmarkStart w:id="0" w:name="_GoBack"/>
-      <w:bookmarkEnd w:id="0"/>
+        <w:t xml:space="preserve"> </w:t>
+      </w:r>
+      <w:proofErr w:type="spellStart"/>
+      <w:r>
+        <w:rPr>
+          <w:sz w:val="40"/>
+          <w:szCs w:val="40"/>
+        </w:rPr>
+        <w:t>Somepalli</w:t>
+      </w:r>
+      <w:proofErr w:type="spellEnd"/>
     </w:p>
     <w:p>
       <w:pPr>
@@ -354,7 +361,70 @@
           <w:sz w:val="24"/>
           <w:szCs w:val="24"/>
         </w:rPr>
-        <w:t>There are two separate space states, one after an operand and one after the operator.  They have mostly the same functionality but slightly different transitions.  Rather than have two separate classes for each of these states it is implemented with a single class which consumes the space characters and then handles the separate transitions by creating two separate handlers which implement the same interface.  This is basically just another smaller example of the entire State diagram pattern.</w:t>
+        <w:t>There are two separate space states, one after an operand and one after the operator.  They have mostly the same functionality but slightly different transitions.  Rather than have two separate</w:t>
+      </w:r>
+      <w:r>
+        <w:rPr>
+          <w:sz w:val="24"/>
+          <w:szCs w:val="24"/>
+        </w:rPr>
+        <w:t xml:space="preserve"> public</w:t>
+      </w:r>
+      <w:r>
+        <w:rPr>
+          <w:sz w:val="24"/>
+          <w:szCs w:val="24"/>
+        </w:rPr>
+        <w:t xml:space="preserve"> classes for each of these states it is implemented with a single class which consumes the space characters and then handles the separate transitions by creating </w:t>
+      </w:r>
+      <w:r>
+        <w:rPr>
+          <w:sz w:val="24"/>
+          <w:szCs w:val="24"/>
+        </w:rPr>
+        <w:t xml:space="preserve">one of </w:t>
+      </w:r>
+      <w:r>
+        <w:rPr>
+          <w:sz w:val="24"/>
+          <w:szCs w:val="24"/>
+        </w:rPr>
+        <w:t xml:space="preserve">two </w:t>
+      </w:r>
+      <w:r>
+        <w:rPr>
+          <w:sz w:val="24"/>
+          <w:szCs w:val="24"/>
+        </w:rPr>
+        <w:t>private space states</w:t>
+      </w:r>
+      <w:r>
+        <w:rPr>
+          <w:sz w:val="24"/>
+          <w:szCs w:val="24"/>
+        </w:rPr>
+        <w:t xml:space="preserve"> which implement the </w:t>
+      </w:r>
+      <w:r>
+        <w:rPr>
+          <w:sz w:val="24"/>
+          <w:szCs w:val="24"/>
+        </w:rPr>
+        <w:t>state</w:t>
+      </w:r>
+      <w:r>
+        <w:rPr>
+          <w:sz w:val="24"/>
+          <w:szCs w:val="24"/>
+        </w:rPr>
+        <w:t xml:space="preserve"> interface.  This </w:t>
+      </w:r>
+      <w:r>
+        <w:rPr>
+          <w:sz w:val="24"/>
+          <w:szCs w:val="24"/>
+        </w:rPr>
+        <w:t>keeps all of the space state confined to a single file and public class.</w:t>
       </w:r>
     </w:p>
     <w:p>
@@ -456,6 +526,55 @@
         </w:rPr>
         <w:t>Based on the requirements originally specified by the Professor in class leading 0’s are ignored at the beginning of the expression but are treated as errors if they are on operands anywhere else in the expression.  The requirements did not seem too solid and so this may differ in how others have implemented the evaluator.</w:t>
       </w:r>
+    </w:p>
+    <w:p>
+      <w:pPr>
+        <w:rPr>
+          <w:sz w:val="24"/>
+          <w:szCs w:val="24"/>
+        </w:rPr>
+      </w:pPr>
+    </w:p>
+    <w:p>
+      <w:pPr>
+        <w:rPr>
+          <w:sz w:val="40"/>
+          <w:szCs w:val="40"/>
+        </w:rPr>
+      </w:pPr>
+      <w:r>
+        <w:rPr>
+          <w:sz w:val="40"/>
+          <w:szCs w:val="40"/>
+        </w:rPr>
+        <w:lastRenderedPageBreak/>
+        <w:t>Requirements</w:t>
+      </w:r>
+    </w:p>
+    <w:p>
+      <w:pPr>
+        <w:rPr>
+          <w:sz w:val="24"/>
+          <w:szCs w:val="24"/>
+        </w:rPr>
+      </w:pPr>
+      <w:r>
+        <w:rPr>
+          <w:sz w:val="24"/>
+          <w:szCs w:val="24"/>
+        </w:rPr>
+        <w:t>Java 8</w:t>
+      </w:r>
+      <w:bookmarkStart w:id="0" w:name="_GoBack"/>
+      <w:bookmarkEnd w:id="0"/>
+    </w:p>
+    <w:p>
+      <w:pPr>
+        <w:rPr>
+          <w:sz w:val="24"/>
+          <w:szCs w:val="24"/>
+        </w:rPr>
+      </w:pPr>
     </w:p>
     <w:sectPr>
       <w:pgSz w:w="12240" w:h="15840"/>

</xml_diff>